<commit_message>
update doc and refactor
</commit_message>
<xml_diff>
--- a/Xiaonan_Peng_and_Junhui_Zhan_CS585_P02.docx
+++ b/Xiaonan_Peng_and_Junhui_Zhan_CS585_P02.docx
@@ -3791,7 +3791,9 @@
           </w:p>
           <w:p>
             <w:pPr>
+              <w:widowControl w:val="0"/>
               <w:bidi w:val="0"/>
+              <w:jc w:val="both"/>
               <w:rPr>
                 <w:rFonts w:hint="default"/>
                 <w:lang w:val="en-US"/>
@@ -3800,7 +3802,9 @@
           </w:p>
           <w:p>
             <w:pPr>
+              <w:widowControl w:val="0"/>
               <w:bidi w:val="0"/>
+              <w:jc w:val="both"/>
               <w:rPr>
                 <w:rFonts w:hint="default"/>
                 <w:lang w:val="en-US"/>
@@ -6073,28 +6077,6 @@
                     <w:t>Time consumed in seconds: 12.3169s</w:t>
                   </w:r>
                 </w:p>
-                <w:p>
-                  <w:pPr>
-                    <w:widowControl w:val="0"/>
-                    <w:bidi w:val="0"/>
-                    <w:jc w:val="both"/>
-                    <w:rPr>
-                      <w:rFonts w:hint="default"/>
-                      <w:lang w:val="en-US"/>
-                    </w:rPr>
-                  </w:pPr>
-                </w:p>
-                <w:p>
-                  <w:pPr>
-                    <w:widowControl w:val="0"/>
-                    <w:bidi w:val="0"/>
-                    <w:jc w:val="both"/>
-                    <w:rPr>
-                      <w:rFonts w:hint="default"/>
-                      <w:lang w:val="en-US"/>
-                    </w:rPr>
-                  </w:pPr>
-                </w:p>
               </w:tc>
               <w:tc>
                 <w:tcPr>
@@ -6352,28 +6334,6 @@
                     </w:rPr>
                     <w:t>Time consumed in seconds: 12.2915s</w:t>
                   </w:r>
-                </w:p>
-                <w:p>
-                  <w:pPr>
-                    <w:widowControl w:val="0"/>
-                    <w:bidi w:val="0"/>
-                    <w:jc w:val="both"/>
-                    <w:rPr>
-                      <w:rFonts w:hint="default"/>
-                      <w:lang w:val="en-US"/>
-                    </w:rPr>
-                  </w:pPr>
-                </w:p>
-                <w:p>
-                  <w:pPr>
-                    <w:widowControl w:val="0"/>
-                    <w:bidi w:val="0"/>
-                    <w:jc w:val="both"/>
-                    <w:rPr>
-                      <w:rFonts w:hint="default"/>
-                      <w:lang w:val="en-US"/>
-                    </w:rPr>
-                  </w:pPr>
                 </w:p>
               </w:tc>
             </w:tr>
@@ -6441,8 +6401,6 @@
               </w:rPr>
               <w:t>Add prefix `not_` to every word between negation and the following punctuation to adjust classifying sentence with negations.</w:t>
             </w:r>
-            <w:bookmarkStart w:id="0" w:name="_GoBack"/>
-            <w:bookmarkEnd w:id="0"/>
           </w:p>
           <w:p>
             <w:pPr>
@@ -6683,17 +6641,6 @@
                     <w:t>P(bad|S)=0.8694</w:t>
                   </w:r>
                 </w:p>
-                <w:p>
-                  <w:pPr>
-                    <w:widowControl w:val="0"/>
-                    <w:bidi w:val="0"/>
-                    <w:jc w:val="both"/>
-                    <w:rPr>
-                      <w:rFonts w:hint="default"/>
-                      <w:lang w:val="en-US"/>
-                    </w:rPr>
-                  </w:pPr>
-                </w:p>
               </w:tc>
               <w:tc>
                 <w:tcPr>
@@ -6883,17 +6830,6 @@
                     </w:rPr>
                     <w:t>P(bad|S)=0.2429</w:t>
                   </w:r>
-                </w:p>
-                <w:p>
-                  <w:pPr>
-                    <w:widowControl w:val="0"/>
-                    <w:bidi w:val="0"/>
-                    <w:jc w:val="both"/>
-                    <w:rPr>
-                      <w:rFonts w:hint="default"/>
-                      <w:lang w:val="en-US"/>
-                    </w:rPr>
-                  </w:pPr>
                 </w:p>
               </w:tc>
             </w:tr>
@@ -6913,8 +6849,431 @@
               <w:widowControl w:val="0"/>
               <w:jc w:val="both"/>
               <w:rPr>
+                <w:rFonts w:hint="default"/>
+                <w:b/>
+                <w:bCs/>
                 <w:sz w:val="24"/>
                 <w:szCs w:val="24"/>
+                <w:lang w:val="en-US"/>
+              </w:rPr>
+            </w:pPr>
+            <w:r>
+              <w:rPr>
+                <w:rFonts w:hint="default"/>
+                <w:b/>
+                <w:bCs/>
+                <w:sz w:val="24"/>
+                <w:szCs w:val="24"/>
+                <w:lang w:val="en-US"/>
+              </w:rPr>
+              <w:t>Further improvement</w:t>
+            </w:r>
+          </w:p>
+          <w:p>
+            <w:pPr>
+              <w:widowControl w:val="0"/>
+              <w:jc w:val="both"/>
+              <w:rPr>
+                <w:rFonts w:hint="default"/>
+                <w:sz w:val="24"/>
+                <w:szCs w:val="24"/>
+                <w:lang w:val="en-US"/>
+              </w:rPr>
+            </w:pPr>
+          </w:p>
+          <w:p>
+            <w:pPr>
+              <w:widowControl w:val="0"/>
+              <w:jc w:val="both"/>
+              <w:rPr>
+                <w:rFonts w:hint="default"/>
+                <w:sz w:val="24"/>
+                <w:szCs w:val="24"/>
+                <w:lang w:val="en-US"/>
+              </w:rPr>
+            </w:pPr>
+            <w:r>
+              <w:rPr>
+                <w:rFonts w:hint="default"/>
+                <w:sz w:val="24"/>
+                <w:szCs w:val="24"/>
+                <w:lang w:val="en-US"/>
+              </w:rPr>
+              <w:t>We find that the trained classifier tends to classify sentences as “good” label. As more than 70% records are labeled as “good”. So according the the equation below, P(y=good) takes high weight.</w:t>
+            </w:r>
+          </w:p>
+          <w:p>
+            <w:pPr>
+              <w:widowControl w:val="0"/>
+              <w:jc w:val="both"/>
+              <w:rPr>
+                <w:rFonts w:hint="default"/>
+                <w:sz w:val="24"/>
+                <w:szCs w:val="24"/>
+                <w:lang w:val="en-US"/>
+              </w:rPr>
+            </w:pPr>
+            <w:r>
+              <w:rPr>
+                <w:rFonts w:hint="default"/>
+                <w:sz w:val="24"/>
+                <w:szCs w:val="24"/>
+                <w:lang w:val="en-US"/>
+              </w:rPr>
+              <w:t>y</w:t>
+            </w:r>
+            <w:r>
+              <w:rPr>
+                <w:rFonts w:hint="default"/>
+                <w:sz w:val="24"/>
+                <w:szCs w:val="24"/>
+                <w:vertAlign w:val="subscript"/>
+                <w:lang w:val="en-US"/>
+              </w:rPr>
+              <w:t>map</w:t>
+            </w:r>
+            <w:r>
+              <w:rPr>
+                <w:rFonts w:hint="default"/>
+                <w:sz w:val="24"/>
+                <w:szCs w:val="24"/>
+                <w:lang w:val="en-US"/>
+              </w:rPr>
+              <w:t xml:space="preserve"> ∝ P(y)*P(w</w:t>
+            </w:r>
+            <w:r>
+              <w:rPr>
+                <w:rFonts w:hint="default"/>
+                <w:sz w:val="24"/>
+                <w:szCs w:val="24"/>
+                <w:vertAlign w:val="subscript"/>
+                <w:lang w:val="en-US"/>
+              </w:rPr>
+              <w:t>1</w:t>
+            </w:r>
+            <w:r>
+              <w:rPr>
+                <w:rFonts w:hint="default"/>
+                <w:sz w:val="24"/>
+                <w:szCs w:val="24"/>
+                <w:lang w:val="en-US"/>
+              </w:rPr>
+              <w:t>|y)*...*P(w</w:t>
+            </w:r>
+            <w:r>
+              <w:rPr>
+                <w:rFonts w:hint="default"/>
+                <w:sz w:val="24"/>
+                <w:szCs w:val="24"/>
+                <w:vertAlign w:val="subscript"/>
+                <w:lang w:val="en-US"/>
+              </w:rPr>
+              <w:t>2</w:t>
+            </w:r>
+            <w:r>
+              <w:rPr>
+                <w:rFonts w:hint="default"/>
+                <w:sz w:val="24"/>
+                <w:szCs w:val="24"/>
+                <w:lang w:val="en-US"/>
+              </w:rPr>
+              <w:t>|y)</w:t>
+            </w:r>
+            <w:bookmarkStart w:id="0" w:name="_GoBack"/>
+            <w:bookmarkEnd w:id="0"/>
+          </w:p>
+          <w:p>
+            <w:pPr>
+              <w:widowControl w:val="0"/>
+              <w:jc w:val="both"/>
+              <w:rPr>
+                <w:rFonts w:hint="default"/>
+                <w:sz w:val="24"/>
+                <w:szCs w:val="24"/>
+                <w:lang w:val="en-US"/>
+              </w:rPr>
+            </w:pPr>
+          </w:p>
+          <w:p>
+            <w:pPr>
+              <w:widowControl w:val="0"/>
+              <w:jc w:val="both"/>
+              <w:rPr>
+                <w:rFonts w:hint="default"/>
+                <w:sz w:val="24"/>
+                <w:szCs w:val="24"/>
+                <w:lang w:val="en-US"/>
+              </w:rPr>
+            </w:pPr>
+            <w:r>
+              <w:rPr>
+                <w:rFonts w:hint="default"/>
+                <w:sz w:val="24"/>
+                <w:szCs w:val="24"/>
+                <w:lang w:val="en-US"/>
+              </w:rPr>
+              <w:t xml:space="preserve">Take a example of classifying this sentence “I dislike it”. (Training based on 1000 records) </w:t>
+            </w:r>
+          </w:p>
+          <w:p>
+            <w:pPr>
+              <w:widowControl w:val="0"/>
+              <w:jc w:val="both"/>
+              <w:rPr>
+                <w:rFonts w:hint="default"/>
+                <w:sz w:val="24"/>
+                <w:szCs w:val="24"/>
+                <w:lang w:val="en-US"/>
+              </w:rPr>
+            </w:pPr>
+          </w:p>
+          <w:tbl>
+            <w:tblPr>
+              <w:tblStyle w:val="7"/>
+              <w:tblW w:w="0" w:type="auto"/>
+              <w:tblInd w:w="0" w:type="dxa"/>
+              <w:tblBorders>
+                <w:top w:val="single" w:color="auto" w:sz="4" w:space="0"/>
+                <w:left w:val="single" w:color="auto" w:sz="4" w:space="0"/>
+                <w:bottom w:val="single" w:color="auto" w:sz="4" w:space="0"/>
+                <w:right w:val="single" w:color="auto" w:sz="4" w:space="0"/>
+                <w:insideH w:val="single" w:color="auto" w:sz="4" w:space="0"/>
+                <w:insideV w:val="single" w:color="auto" w:sz="4" w:space="0"/>
+              </w:tblBorders>
+              <w:tblLayout w:type="autofit"/>
+              <w:tblCellMar>
+                <w:top w:w="0" w:type="dxa"/>
+                <w:left w:w="108" w:type="dxa"/>
+                <w:bottom w:w="0" w:type="dxa"/>
+                <w:right w:w="108" w:type="dxa"/>
+              </w:tblCellMar>
+            </w:tblPr>
+            <w:tblGrid>
+              <w:gridCol w:w="4148"/>
+              <w:gridCol w:w="4148"/>
+            </w:tblGrid>
+            <w:tr>
+              <w:tblPrEx>
+                <w:tblBorders>
+                  <w:top w:val="single" w:color="auto" w:sz="4" w:space="0"/>
+                  <w:left w:val="single" w:color="auto" w:sz="4" w:space="0"/>
+                  <w:bottom w:val="single" w:color="auto" w:sz="4" w:space="0"/>
+                  <w:right w:val="single" w:color="auto" w:sz="4" w:space="0"/>
+                  <w:insideH w:val="single" w:color="auto" w:sz="4" w:space="0"/>
+                  <w:insideV w:val="single" w:color="auto" w:sz="4" w:space="0"/>
+                </w:tblBorders>
+                <w:tblCellMar>
+                  <w:top w:w="0" w:type="dxa"/>
+                  <w:left w:w="108" w:type="dxa"/>
+                  <w:bottom w:w="0" w:type="dxa"/>
+                  <w:right w:w="108" w:type="dxa"/>
+                </w:tblCellMar>
+              </w:tblPrEx>
+              <w:tc>
+                <w:tcPr>
+                  <w:tcW w:w="4153" w:type="dxa"/>
+                </w:tcPr>
+                <w:p>
+                  <w:pPr>
+                    <w:widowControl w:val="0"/>
+                    <w:jc w:val="both"/>
+                    <w:rPr>
+                      <w:rFonts w:hint="default"/>
+                      <w:sz w:val="24"/>
+                      <w:szCs w:val="24"/>
+                      <w:vertAlign w:val="baseline"/>
+                      <w:lang w:val="en-US"/>
+                    </w:rPr>
+                  </w:pPr>
+                  <w:r>
+                    <w:rPr>
+                      <w:rFonts w:hint="default"/>
+                      <w:sz w:val="24"/>
+                      <w:szCs w:val="24"/>
+                      <w:vertAlign w:val="baseline"/>
+                      <w:lang w:val="en-US"/>
+                    </w:rPr>
+                    <w:t>P(y=good) = 0.76</w:t>
+                  </w:r>
+                </w:p>
+                <w:p>
+                  <w:pPr>
+                    <w:widowControl w:val="0"/>
+                    <w:jc w:val="both"/>
+                    <w:rPr>
+                      <w:rFonts w:hint="default"/>
+                      <w:sz w:val="24"/>
+                      <w:szCs w:val="24"/>
+                      <w:vertAlign w:val="baseline"/>
+                      <w:lang w:val="en-US"/>
+                    </w:rPr>
+                  </w:pPr>
+                  <w:r>
+                    <w:rPr>
+                      <w:rFonts w:hint="default"/>
+                      <w:sz w:val="24"/>
+                      <w:szCs w:val="24"/>
+                      <w:vertAlign w:val="baseline"/>
+                      <w:lang w:val="en-US"/>
+                    </w:rPr>
+                    <w:t>P(dislike|good) = 2.02e-05</w:t>
+                  </w:r>
+                </w:p>
+                <w:p>
+                  <w:pPr>
+                    <w:widowControl w:val="0"/>
+                    <w:jc w:val="both"/>
+                    <w:rPr>
+                      <w:rFonts w:hint="default"/>
+                      <w:sz w:val="24"/>
+                      <w:szCs w:val="24"/>
+                      <w:vertAlign w:val="baseline"/>
+                      <w:lang w:val="en-US"/>
+                    </w:rPr>
+                  </w:pPr>
+                  <w:r>
+                    <w:rPr>
+                      <w:rFonts w:hint="default"/>
+                      <w:sz w:val="24"/>
+                      <w:szCs w:val="24"/>
+                      <w:vertAlign w:val="baseline"/>
+                      <w:lang w:val="en-US"/>
+                    </w:rPr>
+                    <w:t>...</w:t>
+                  </w:r>
+                </w:p>
+              </w:tc>
+              <w:tc>
+                <w:tcPr>
+                  <w:tcW w:w="4153" w:type="dxa"/>
+                </w:tcPr>
+                <w:p>
+                  <w:pPr>
+                    <w:widowControl w:val="0"/>
+                    <w:jc w:val="both"/>
+                    <w:rPr>
+                      <w:rFonts w:hint="default"/>
+                      <w:sz w:val="24"/>
+                      <w:szCs w:val="24"/>
+                      <w:vertAlign w:val="baseline"/>
+                      <w:lang w:val="en-US"/>
+                    </w:rPr>
+                  </w:pPr>
+                  <w:r>
+                    <w:rPr>
+                      <w:rFonts w:hint="default"/>
+                      <w:sz w:val="24"/>
+                      <w:szCs w:val="24"/>
+                      <w:vertAlign w:val="baseline"/>
+                      <w:lang w:val="en-US"/>
+                    </w:rPr>
+                    <w:t>P(y=bad) = 0.24</w:t>
+                  </w:r>
+                </w:p>
+                <w:p>
+                  <w:pPr>
+                    <w:widowControl w:val="0"/>
+                    <w:jc w:val="both"/>
+                    <w:rPr>
+                      <w:rFonts w:hint="default"/>
+                      <w:sz w:val="24"/>
+                      <w:szCs w:val="24"/>
+                      <w:vertAlign w:val="baseline"/>
+                      <w:lang w:val="en-US"/>
+                    </w:rPr>
+                  </w:pPr>
+                  <w:r>
+                    <w:rPr>
+                      <w:rFonts w:hint="default"/>
+                      <w:sz w:val="24"/>
+                      <w:szCs w:val="24"/>
+                      <w:vertAlign w:val="baseline"/>
+                      <w:lang w:val="en-US"/>
+                    </w:rPr>
+                    <w:t>P(dislike|bad) = 2.76e-05</w:t>
+                  </w:r>
+                </w:p>
+                <w:p>
+                  <w:pPr>
+                    <w:widowControl w:val="0"/>
+                    <w:jc w:val="both"/>
+                    <w:rPr>
+                      <w:rFonts w:hint="default"/>
+                      <w:sz w:val="24"/>
+                      <w:szCs w:val="24"/>
+                      <w:vertAlign w:val="baseline"/>
+                      <w:lang w:val="en-US"/>
+                    </w:rPr>
+                  </w:pPr>
+                  <w:r>
+                    <w:rPr>
+                      <w:rFonts w:hint="default"/>
+                      <w:sz w:val="24"/>
+                      <w:szCs w:val="24"/>
+                      <w:vertAlign w:val="baseline"/>
+                      <w:lang w:val="en-US"/>
+                    </w:rPr>
+                    <w:t>...</w:t>
+                  </w:r>
+                </w:p>
+              </w:tc>
+            </w:tr>
+          </w:tbl>
+          <w:p>
+            <w:pPr>
+              <w:widowControl w:val="0"/>
+              <w:jc w:val="both"/>
+              <w:rPr>
+                <w:rFonts w:hint="default"/>
+                <w:sz w:val="24"/>
+                <w:szCs w:val="24"/>
+                <w:lang w:val="en-US"/>
+              </w:rPr>
+            </w:pPr>
+          </w:p>
+          <w:p>
+            <w:pPr>
+              <w:widowControl w:val="0"/>
+              <w:jc w:val="both"/>
+              <w:rPr>
+                <w:rFonts w:hint="default"/>
+                <w:sz w:val="24"/>
+                <w:szCs w:val="24"/>
+                <w:lang w:val="en-US"/>
+              </w:rPr>
+            </w:pPr>
+            <w:r>
+              <w:rPr>
+                <w:rFonts w:hint="default"/>
+                <w:sz w:val="24"/>
+                <w:szCs w:val="24"/>
+                <w:vertAlign w:val="baseline"/>
+                <w:lang w:val="en-US"/>
+              </w:rPr>
+              <w:t>P(dislike|good) is smaller than P(dislike|bad), but P(y=good) is much bigger than P(y=bad), so the final result is still labeled as “good”.</w:t>
+            </w:r>
+          </w:p>
+          <w:p>
+            <w:pPr>
+              <w:widowControl w:val="0"/>
+              <w:jc w:val="both"/>
+              <w:rPr>
+                <w:rFonts w:hint="default"/>
+                <w:sz w:val="24"/>
+                <w:szCs w:val="24"/>
+                <w:lang w:val="en-US"/>
+              </w:rPr>
+            </w:pPr>
+          </w:p>
+          <w:p>
+            <w:pPr>
+              <w:widowControl w:val="0"/>
+              <w:jc w:val="both"/>
+              <w:rPr>
+                <w:rFonts w:hint="default"/>
+                <w:sz w:val="24"/>
+                <w:szCs w:val="24"/>
+                <w:lang w:val="en-US"/>
               </w:rPr>
             </w:pPr>
           </w:p>

</xml_diff>